<commit_message>
Added project creation with SQL database updates
</commit_message>
<xml_diff>
--- a/Docs/Database Schema.docx
+++ b/Docs/Database Schema.docx
@@ -210,6 +210,38 @@
           <w:p>
             <w:r>
               <w:t>The programming language that project is written in</w:t>
+            </w:r>
+          </w:p>
+        </w:tc>
+      </w:tr>
+      <w:tr>
+        <w:tc>
+          <w:tcPr>
+            <w:tcW w:w="3116" w:type="dxa"/>
+          </w:tcPr>
+          <w:p>
+            <w:r>
+              <w:t>ProjectBuildTool</w:t>
+            </w:r>
+          </w:p>
+        </w:tc>
+        <w:tc>
+          <w:tcPr>
+            <w:tcW w:w="3117" w:type="dxa"/>
+          </w:tcPr>
+          <w:p>
+            <w:r>
+              <w:t>Text</w:t>
+            </w:r>
+          </w:p>
+        </w:tc>
+        <w:tc>
+          <w:tcPr>
+            <w:tcW w:w="3117" w:type="dxa"/>
+          </w:tcPr>
+          <w:p>
+            <w:r>
+              <w:t>The build tool used to create the project</w:t>
             </w:r>
           </w:p>
         </w:tc>

</xml_diff>

<commit_message>
Adjusting schema and adding code to insert scan results
</commit_message>
<xml_diff>
--- a/Docs/Database Schema.docx
+++ b/Docs/Database Schema.docx
@@ -121,9 +121,11 @@
             <w:tcW w:w="3116" w:type="dxa"/>
           </w:tcPr>
           <w:p>
+            <w:proofErr w:type="spellStart"/>
             <w:r>
               <w:t>ProjectName</w:t>
             </w:r>
+            <w:proofErr w:type="spellEnd"/>
           </w:p>
         </w:tc>
         <w:tc>
@@ -156,9 +158,11 @@
             <w:tcW w:w="3116" w:type="dxa"/>
           </w:tcPr>
           <w:p>
+            <w:proofErr w:type="spellStart"/>
             <w:r>
               <w:t>ProjectLocation</w:t>
             </w:r>
+            <w:proofErr w:type="spellEnd"/>
           </w:p>
         </w:tc>
         <w:tc>
@@ -188,9 +192,11 @@
             <w:tcW w:w="3116" w:type="dxa"/>
           </w:tcPr>
           <w:p>
+            <w:proofErr w:type="spellStart"/>
             <w:r>
               <w:t>ProjectLanguage</w:t>
             </w:r>
+            <w:proofErr w:type="spellEnd"/>
           </w:p>
         </w:tc>
         <w:tc>
@@ -220,9 +226,11 @@
             <w:tcW w:w="3116" w:type="dxa"/>
           </w:tcPr>
           <w:p>
+            <w:proofErr w:type="spellStart"/>
             <w:r>
               <w:t>ProjectBuildTool</w:t>
             </w:r>
+            <w:proofErr w:type="spellEnd"/>
           </w:p>
         </w:tc>
         <w:tc>
@@ -340,9 +348,11 @@
             <w:tcW w:w="3201" w:type="dxa"/>
           </w:tcPr>
           <w:p>
+            <w:proofErr w:type="spellStart"/>
             <w:r>
               <w:t>ScanId</w:t>
             </w:r>
+            <w:proofErr w:type="spellEnd"/>
           </w:p>
         </w:tc>
         <w:tc>
@@ -372,6 +382,7 @@
             <w:tcW w:w="3201" w:type="dxa"/>
           </w:tcPr>
           <w:p>
+            <w:proofErr w:type="spellStart"/>
             <w:r>
               <w:t>Proje</w:t>
             </w:r>
@@ -381,6 +392,7 @@
             <w:r>
               <w:t>tId</w:t>
             </w:r>
+            <w:proofErr w:type="spellEnd"/>
           </w:p>
         </w:tc>
         <w:tc>
@@ -415,9 +427,11 @@
       <w:pPr>
         <w:pStyle w:val="Heading1"/>
       </w:pPr>
+      <w:proofErr w:type="spellStart"/>
       <w:r>
         <w:t>ScanResults</w:t>
       </w:r>
+      <w:proofErr w:type="spellEnd"/>
     </w:p>
     <w:tbl>
       <w:tblPr>
@@ -498,9 +512,11 @@
             <w:tcW w:w="3116" w:type="dxa"/>
           </w:tcPr>
           <w:p>
+            <w:proofErr w:type="spellStart"/>
             <w:r>
               <w:t>ScanId</w:t>
             </w:r>
+            <w:proofErr w:type="spellEnd"/>
           </w:p>
         </w:tc>
         <w:tc>
@@ -519,8 +535,13 @@
           </w:tcPr>
           <w:p>
             <w:r>
-              <w:t>Creates a mapping between Scans and ScanResults</w:t>
-            </w:r>
+              <w:t xml:space="preserve">Creates a mapping between Scans and </w:t>
+            </w:r>
+            <w:proofErr w:type="spellStart"/>
+            <w:r>
+              <w:t>ScanResults</w:t>
+            </w:r>
+            <w:proofErr w:type="spellEnd"/>
           </w:p>
         </w:tc>
       </w:tr>
@@ -562,9 +583,11 @@
             <w:tcW w:w="3116" w:type="dxa"/>
           </w:tcPr>
           <w:p>
+            <w:proofErr w:type="spellStart"/>
             <w:r>
               <w:t>ImportName</w:t>
             </w:r>
+            <w:proofErr w:type="spellEnd"/>
           </w:p>
         </w:tc>
         <w:tc>
@@ -594,9 +617,11 @@
             <w:tcW w:w="3116" w:type="dxa"/>
           </w:tcPr>
           <w:p>
+            <w:proofErr w:type="spellStart"/>
             <w:r>
               <w:t>versionNumber</w:t>
             </w:r>
+            <w:proofErr w:type="spellEnd"/>
           </w:p>
         </w:tc>
         <w:tc>
@@ -626,9 +651,11 @@
             <w:tcW w:w="3116" w:type="dxa"/>
           </w:tcPr>
           <w:p>
-            <w:r>
-              <w:t>ImportsInProject</w:t>
-            </w:r>
+            <w:proofErr w:type="spellStart"/>
+            <w:r>
+              <w:t>ImportId</w:t>
+            </w:r>
+            <w:proofErr w:type="spellEnd"/>
           </w:p>
         </w:tc>
         <w:tc>
@@ -647,7 +674,7 @@
           </w:tcPr>
           <w:p>
             <w:r>
-              <w:t>A count of the number of import references found in the project</w:t>
+              <w:t>An ID to map the product to a list of import locations in the project</w:t>
             </w:r>
           </w:p>
         </w:tc>
@@ -658,9 +685,11 @@
             <w:tcW w:w="3116" w:type="dxa"/>
           </w:tcPr>
           <w:p>
-            <w:r>
-              <w:t>ImportId</w:t>
-            </w:r>
+            <w:proofErr w:type="spellStart"/>
+            <w:r>
+              <w:t>CveID</w:t>
+            </w:r>
+            <w:proofErr w:type="spellEnd"/>
           </w:p>
         </w:tc>
         <w:tc>
@@ -679,7 +708,7 @@
           </w:tcPr>
           <w:p>
             <w:r>
-              <w:t>An ID to map the product to a list of import locations in the project</w:t>
+              <w:t>An ID to map the product to a list of CVEs found in the product</w:t>
             </w:r>
           </w:p>
         </w:tc>
@@ -690,76 +719,14 @@
             <w:tcW w:w="3116" w:type="dxa"/>
           </w:tcPr>
           <w:p>
-            <w:r>
-              <w:t>CveID</w:t>
-            </w:r>
-          </w:p>
-        </w:tc>
-        <w:tc>
-          <w:tcPr>
-            <w:tcW w:w="3117" w:type="dxa"/>
-          </w:tcPr>
-          <w:p>
-            <w:r>
-              <w:t>Text</w:t>
-            </w:r>
-          </w:p>
-        </w:tc>
-        <w:tc>
-          <w:tcPr>
-            <w:tcW w:w="3117" w:type="dxa"/>
-          </w:tcPr>
-          <w:p>
-            <w:r>
-              <w:t>An ID to map the product to a list of CVEs found in the product</w:t>
-            </w:r>
-          </w:p>
-        </w:tc>
-      </w:tr>
-      <w:tr>
-        <w:tc>
-          <w:tcPr>
-            <w:tcW w:w="3116" w:type="dxa"/>
-          </w:tcPr>
-          <w:p>
-            <w:r>
-              <w:t>CveCount</w:t>
-            </w:r>
-          </w:p>
-        </w:tc>
-        <w:tc>
-          <w:tcPr>
-            <w:tcW w:w="3117" w:type="dxa"/>
-          </w:tcPr>
-          <w:p>
-            <w:r>
-              <w:t>Text</w:t>
-            </w:r>
-          </w:p>
-        </w:tc>
-        <w:tc>
-          <w:tcPr>
-            <w:tcW w:w="3117" w:type="dxa"/>
-          </w:tcPr>
-          <w:p>
-            <w:r>
-              <w:t>A Count of the number of CVEs that exist for the product</w:t>
-            </w:r>
-          </w:p>
-        </w:tc>
-      </w:tr>
-      <w:tr>
-        <w:tc>
-          <w:tcPr>
-            <w:tcW w:w="3116" w:type="dxa"/>
-          </w:tcPr>
-          <w:p>
+            <w:proofErr w:type="spellStart"/>
             <w:r>
               <w:t>Cpe</w:t>
             </w:r>
             <w:r>
               <w:t>Id</w:t>
             </w:r>
+            <w:proofErr w:type="spellEnd"/>
           </w:p>
         </w:tc>
         <w:tc>
@@ -790,7 +757,6 @@
     <w:p/>
     <w:p>
       <w:r>
-        <w:lastRenderedPageBreak/>
         <w:t>This table gives aggregate statistics about a scan, as well as important links to more detailed information about the scan.</w:t>
       </w:r>
     </w:p>
@@ -799,6 +765,7 @@
         <w:pStyle w:val="Heading1"/>
       </w:pPr>
       <w:r>
+        <w:lastRenderedPageBreak/>
         <w:t>imports</w:t>
       </w:r>
     </w:p>
@@ -881,9 +848,11 @@
             <w:tcW w:w="3116" w:type="dxa"/>
           </w:tcPr>
           <w:p>
+            <w:proofErr w:type="spellStart"/>
             <w:r>
               <w:t>ImportId</w:t>
             </w:r>
+            <w:proofErr w:type="spellEnd"/>
           </w:p>
         </w:tc>
         <w:tc>
@@ -902,7 +871,15 @@
           </w:tcPr>
           <w:p>
             <w:r>
-              <w:t>Creates a mapping between the ScanResults and Imports table</w:t>
+              <w:t xml:space="preserve">Creates a mapping between the </w:t>
+            </w:r>
+            <w:proofErr w:type="spellStart"/>
+            <w:r>
+              <w:t>ScanResults</w:t>
+            </w:r>
+            <w:proofErr w:type="spellEnd"/>
+            <w:r>
+              <w:t xml:space="preserve"> and Imports table</w:t>
             </w:r>
           </w:p>
         </w:tc>
@@ -913,9 +890,11 @@
             <w:tcW w:w="3116" w:type="dxa"/>
           </w:tcPr>
           <w:p>
+            <w:proofErr w:type="spellStart"/>
             <w:r>
               <w:t>FileName</w:t>
             </w:r>
+            <w:proofErr w:type="spellEnd"/>
           </w:p>
         </w:tc>
         <w:tc>
@@ -945,9 +924,11 @@
             <w:tcW w:w="3116" w:type="dxa"/>
           </w:tcPr>
           <w:p>
+            <w:proofErr w:type="spellStart"/>
             <w:r>
               <w:t>FileLocation</w:t>
             </w:r>
+            <w:proofErr w:type="spellEnd"/>
           </w:p>
         </w:tc>
         <w:tc>
@@ -977,9 +958,11 @@
             <w:tcW w:w="3116" w:type="dxa"/>
           </w:tcPr>
           <w:p>
+            <w:proofErr w:type="spellStart"/>
             <w:r>
               <w:t>LineNumberReference</w:t>
             </w:r>
+            <w:proofErr w:type="spellEnd"/>
           </w:p>
         </w:tc>
         <w:tc>
@@ -1097,9 +1080,11 @@
             <w:tcW w:w="3116" w:type="dxa"/>
           </w:tcPr>
           <w:p>
+            <w:proofErr w:type="spellStart"/>
             <w:r>
               <w:t>CveId</w:t>
             </w:r>
+            <w:proofErr w:type="spellEnd"/>
           </w:p>
         </w:tc>
         <w:tc>
@@ -1118,7 +1103,23 @@
           </w:tcPr>
           <w:p>
             <w:r>
-              <w:t>Creates a mapping between the ScanResults and Cve table</w:t>
+              <w:t xml:space="preserve">Creates a mapping between the </w:t>
+            </w:r>
+            <w:proofErr w:type="spellStart"/>
+            <w:r>
+              <w:t>ScanResults</w:t>
+            </w:r>
+            <w:proofErr w:type="spellEnd"/>
+            <w:r>
+              <w:t xml:space="preserve"> and </w:t>
+            </w:r>
+            <w:proofErr w:type="spellStart"/>
+            <w:r>
+              <w:t>Cve</w:t>
+            </w:r>
+            <w:proofErr w:type="spellEnd"/>
+            <w:r>
+              <w:t xml:space="preserve"> table</w:t>
             </w:r>
           </w:p>
         </w:tc>
@@ -1129,9 +1130,11 @@
             <w:tcW w:w="3116" w:type="dxa"/>
           </w:tcPr>
           <w:p>
+            <w:proofErr w:type="spellStart"/>
             <w:r>
               <w:t>CveNumber</w:t>
             </w:r>
+            <w:proofErr w:type="spellEnd"/>
           </w:p>
         </w:tc>
         <w:tc>
@@ -1166,9 +1169,11 @@
       <w:pPr>
         <w:pStyle w:val="Heading1"/>
       </w:pPr>
+      <w:proofErr w:type="spellStart"/>
       <w:r>
         <w:t>Cpes</w:t>
       </w:r>
+      <w:proofErr w:type="spellEnd"/>
     </w:p>
     <w:tbl>
       <w:tblPr>
@@ -1249,9 +1254,11 @@
             <w:tcW w:w="3116" w:type="dxa"/>
           </w:tcPr>
           <w:p>
+            <w:proofErr w:type="spellStart"/>
             <w:r>
               <w:t>CpeId</w:t>
             </w:r>
+            <w:proofErr w:type="spellEnd"/>
           </w:p>
         </w:tc>
         <w:tc>
@@ -1270,7 +1277,23 @@
           </w:tcPr>
           <w:p>
             <w:r>
-              <w:t>Creates a mapping between the ScanResults and Cpe table</w:t>
+              <w:t xml:space="preserve">Creates a mapping between the </w:t>
+            </w:r>
+            <w:proofErr w:type="spellStart"/>
+            <w:r>
+              <w:t>ScanResults</w:t>
+            </w:r>
+            <w:proofErr w:type="spellEnd"/>
+            <w:r>
+              <w:t xml:space="preserve"> and </w:t>
+            </w:r>
+            <w:proofErr w:type="spellStart"/>
+            <w:r>
+              <w:t>Cpe</w:t>
+            </w:r>
+            <w:proofErr w:type="spellEnd"/>
+            <w:r>
+              <w:t xml:space="preserve"> table</w:t>
             </w:r>
           </w:p>
         </w:tc>
@@ -1281,9 +1304,11 @@
             <w:tcW w:w="3116" w:type="dxa"/>
           </w:tcPr>
           <w:p>
+            <w:proofErr w:type="spellStart"/>
             <w:r>
               <w:t>Cpe</w:t>
             </w:r>
+            <w:proofErr w:type="spellEnd"/>
           </w:p>
         </w:tc>
         <w:tc>

</xml_diff>

<commit_message>
Restructing project and adding Flask
</commit_message>
<xml_diff>
--- a/Docs/Database Schema.docx
+++ b/Docs/Database Schema.docx
@@ -121,11 +121,9 @@
             <w:tcW w:w="3116" w:type="dxa"/>
           </w:tcPr>
           <w:p>
-            <w:proofErr w:type="spellStart"/>
             <w:r>
               <w:t>ProjectName</w:t>
             </w:r>
-            <w:proofErr w:type="spellEnd"/>
           </w:p>
         </w:tc>
         <w:tc>
@@ -158,11 +156,9 @@
             <w:tcW w:w="3116" w:type="dxa"/>
           </w:tcPr>
           <w:p>
-            <w:proofErr w:type="spellStart"/>
             <w:r>
               <w:t>ProjectLocation</w:t>
             </w:r>
-            <w:proofErr w:type="spellEnd"/>
           </w:p>
         </w:tc>
         <w:tc>
@@ -192,11 +188,9 @@
             <w:tcW w:w="3116" w:type="dxa"/>
           </w:tcPr>
           <w:p>
-            <w:proofErr w:type="spellStart"/>
             <w:r>
               <w:t>ProjectLanguage</w:t>
             </w:r>
-            <w:proofErr w:type="spellEnd"/>
           </w:p>
         </w:tc>
         <w:tc>
@@ -226,11 +220,9 @@
             <w:tcW w:w="3116" w:type="dxa"/>
           </w:tcPr>
           <w:p>
-            <w:proofErr w:type="spellStart"/>
             <w:r>
               <w:t>ProjectBuildTool</w:t>
             </w:r>
-            <w:proofErr w:type="spellEnd"/>
           </w:p>
         </w:tc>
         <w:tc>
@@ -348,11 +340,9 @@
             <w:tcW w:w="3201" w:type="dxa"/>
           </w:tcPr>
           <w:p>
-            <w:proofErr w:type="spellStart"/>
             <w:r>
               <w:t>ScanId</w:t>
             </w:r>
-            <w:proofErr w:type="spellEnd"/>
           </w:p>
         </w:tc>
         <w:tc>
@@ -382,7 +372,6 @@
             <w:tcW w:w="3201" w:type="dxa"/>
           </w:tcPr>
           <w:p>
-            <w:proofErr w:type="spellStart"/>
             <w:r>
               <w:t>Proje</w:t>
             </w:r>
@@ -392,7 +381,6 @@
             <w:r>
               <w:t>tId</w:t>
             </w:r>
-            <w:proofErr w:type="spellEnd"/>
           </w:p>
         </w:tc>
         <w:tc>
@@ -427,11 +415,9 @@
       <w:pPr>
         <w:pStyle w:val="Heading1"/>
       </w:pPr>
-      <w:proofErr w:type="spellStart"/>
       <w:r>
         <w:t>ScanResults</w:t>
       </w:r>
-      <w:proofErr w:type="spellEnd"/>
     </w:p>
     <w:tbl>
       <w:tblPr>
@@ -512,11 +498,9 @@
             <w:tcW w:w="3116" w:type="dxa"/>
           </w:tcPr>
           <w:p>
-            <w:proofErr w:type="spellStart"/>
             <w:r>
               <w:t>ScanId</w:t>
             </w:r>
-            <w:proofErr w:type="spellEnd"/>
           </w:p>
         </w:tc>
         <w:tc>
@@ -535,13 +519,8 @@
           </w:tcPr>
           <w:p>
             <w:r>
-              <w:t xml:space="preserve">Creates a mapping between Scans and </w:t>
-            </w:r>
-            <w:proofErr w:type="spellStart"/>
-            <w:r>
-              <w:t>ScanResults</w:t>
-            </w:r>
-            <w:proofErr w:type="spellEnd"/>
+              <w:t>Creates a mapping between Scans and ScanResults</w:t>
+            </w:r>
           </w:p>
         </w:tc>
       </w:tr>
@@ -583,11 +562,9 @@
             <w:tcW w:w="3116" w:type="dxa"/>
           </w:tcPr>
           <w:p>
-            <w:proofErr w:type="spellStart"/>
             <w:r>
               <w:t>ImportName</w:t>
             </w:r>
-            <w:proofErr w:type="spellEnd"/>
           </w:p>
         </w:tc>
         <w:tc>
@@ -617,11 +594,9 @@
             <w:tcW w:w="3116" w:type="dxa"/>
           </w:tcPr>
           <w:p>
-            <w:proofErr w:type="spellStart"/>
             <w:r>
               <w:t>versionNumber</w:t>
             </w:r>
-            <w:proofErr w:type="spellEnd"/>
           </w:p>
         </w:tc>
         <w:tc>
@@ -651,11 +626,9 @@
             <w:tcW w:w="3116" w:type="dxa"/>
           </w:tcPr>
           <w:p>
-            <w:proofErr w:type="spellStart"/>
             <w:r>
               <w:t>ImportId</w:t>
             </w:r>
-            <w:proofErr w:type="spellEnd"/>
           </w:p>
         </w:tc>
         <w:tc>
@@ -685,11 +658,9 @@
             <w:tcW w:w="3116" w:type="dxa"/>
           </w:tcPr>
           <w:p>
-            <w:proofErr w:type="spellStart"/>
             <w:r>
               <w:t>CveID</w:t>
             </w:r>
-            <w:proofErr w:type="spellEnd"/>
           </w:p>
         </w:tc>
         <w:tc>
@@ -719,14 +690,12 @@
             <w:tcW w:w="3116" w:type="dxa"/>
           </w:tcPr>
           <w:p>
-            <w:proofErr w:type="spellStart"/>
             <w:r>
               <w:t>Cpe</w:t>
             </w:r>
             <w:r>
               <w:t>Id</w:t>
             </w:r>
-            <w:proofErr w:type="spellEnd"/>
           </w:p>
         </w:tc>
         <w:tc>
@@ -749,6 +718,38 @@
             </w:r>
             <w:r>
               <w:t>mapping for the product</w:t>
+            </w:r>
+          </w:p>
+        </w:tc>
+      </w:tr>
+      <w:tr>
+        <w:tc>
+          <w:tcPr>
+            <w:tcW w:w="3116" w:type="dxa"/>
+          </w:tcPr>
+          <w:p>
+            <w:r>
+              <w:t>dependencyName</w:t>
+            </w:r>
+          </w:p>
+        </w:tc>
+        <w:tc>
+          <w:tcPr>
+            <w:tcW w:w="3117" w:type="dxa"/>
+          </w:tcPr>
+          <w:p>
+            <w:r>
+              <w:t>Text</w:t>
+            </w:r>
+          </w:p>
+        </w:tc>
+        <w:tc>
+          <w:tcPr>
+            <w:tcW w:w="3117" w:type="dxa"/>
+          </w:tcPr>
+          <w:p>
+            <w:r>
+              <w:t>The actual product name for CVE lookup</w:t>
             </w:r>
           </w:p>
         </w:tc>
@@ -757,6 +758,7 @@
     <w:p/>
     <w:p>
       <w:r>
+        <w:lastRenderedPageBreak/>
         <w:t>This table gives aggregate statistics about a scan, as well as important links to more detailed information about the scan.</w:t>
       </w:r>
     </w:p>
@@ -765,7 +767,6 @@
         <w:pStyle w:val="Heading1"/>
       </w:pPr>
       <w:r>
-        <w:lastRenderedPageBreak/>
         <w:t>imports</w:t>
       </w:r>
     </w:p>
@@ -848,11 +849,9 @@
             <w:tcW w:w="3116" w:type="dxa"/>
           </w:tcPr>
           <w:p>
-            <w:proofErr w:type="spellStart"/>
             <w:r>
               <w:t>ImportId</w:t>
             </w:r>
-            <w:proofErr w:type="spellEnd"/>
           </w:p>
         </w:tc>
         <w:tc>
@@ -871,15 +870,7 @@
           </w:tcPr>
           <w:p>
             <w:r>
-              <w:t xml:space="preserve">Creates a mapping between the </w:t>
-            </w:r>
-            <w:proofErr w:type="spellStart"/>
-            <w:r>
-              <w:t>ScanResults</w:t>
-            </w:r>
-            <w:proofErr w:type="spellEnd"/>
-            <w:r>
-              <w:t xml:space="preserve"> and Imports table</w:t>
+              <w:t>Creates a mapping between the ScanResults and Imports table</w:t>
             </w:r>
           </w:p>
         </w:tc>
@@ -890,11 +881,9 @@
             <w:tcW w:w="3116" w:type="dxa"/>
           </w:tcPr>
           <w:p>
-            <w:proofErr w:type="spellStart"/>
             <w:r>
               <w:t>FileName</w:t>
             </w:r>
-            <w:proofErr w:type="spellEnd"/>
           </w:p>
         </w:tc>
         <w:tc>
@@ -924,11 +913,9 @@
             <w:tcW w:w="3116" w:type="dxa"/>
           </w:tcPr>
           <w:p>
-            <w:proofErr w:type="spellStart"/>
             <w:r>
               <w:t>FileLocation</w:t>
             </w:r>
-            <w:proofErr w:type="spellEnd"/>
           </w:p>
         </w:tc>
         <w:tc>
@@ -958,11 +945,9 @@
             <w:tcW w:w="3116" w:type="dxa"/>
           </w:tcPr>
           <w:p>
-            <w:proofErr w:type="spellStart"/>
             <w:r>
               <w:t>LineNumberReference</w:t>
             </w:r>
-            <w:proofErr w:type="spellEnd"/>
           </w:p>
         </w:tc>
         <w:tc>
@@ -1080,11 +1065,9 @@
             <w:tcW w:w="3116" w:type="dxa"/>
           </w:tcPr>
           <w:p>
-            <w:proofErr w:type="spellStart"/>
             <w:r>
               <w:t>CveId</w:t>
             </w:r>
-            <w:proofErr w:type="spellEnd"/>
           </w:p>
         </w:tc>
         <w:tc>
@@ -1103,23 +1086,7 @@
           </w:tcPr>
           <w:p>
             <w:r>
-              <w:t xml:space="preserve">Creates a mapping between the </w:t>
-            </w:r>
-            <w:proofErr w:type="spellStart"/>
-            <w:r>
-              <w:t>ScanResults</w:t>
-            </w:r>
-            <w:proofErr w:type="spellEnd"/>
-            <w:r>
-              <w:t xml:space="preserve"> and </w:t>
-            </w:r>
-            <w:proofErr w:type="spellStart"/>
-            <w:r>
-              <w:t>Cve</w:t>
-            </w:r>
-            <w:proofErr w:type="spellEnd"/>
-            <w:r>
-              <w:t xml:space="preserve"> table</w:t>
+              <w:t>Creates a mapping between the ScanResults and Cve table</w:t>
             </w:r>
           </w:p>
         </w:tc>
@@ -1130,11 +1097,9 @@
             <w:tcW w:w="3116" w:type="dxa"/>
           </w:tcPr>
           <w:p>
-            <w:proofErr w:type="spellStart"/>
             <w:r>
               <w:t>CveNumber</w:t>
             </w:r>
-            <w:proofErr w:type="spellEnd"/>
           </w:p>
         </w:tc>
         <w:tc>
@@ -1169,11 +1134,9 @@
       <w:pPr>
         <w:pStyle w:val="Heading1"/>
       </w:pPr>
-      <w:proofErr w:type="spellStart"/>
       <w:r>
         <w:t>Cpes</w:t>
       </w:r>
-      <w:proofErr w:type="spellEnd"/>
     </w:p>
     <w:tbl>
       <w:tblPr>
@@ -1254,11 +1217,9 @@
             <w:tcW w:w="3116" w:type="dxa"/>
           </w:tcPr>
           <w:p>
-            <w:proofErr w:type="spellStart"/>
             <w:r>
               <w:t>CpeId</w:t>
             </w:r>
-            <w:proofErr w:type="spellEnd"/>
           </w:p>
         </w:tc>
         <w:tc>
@@ -1277,38 +1238,20 @@
           </w:tcPr>
           <w:p>
             <w:r>
-              <w:t xml:space="preserve">Creates a mapping between the </w:t>
-            </w:r>
-            <w:proofErr w:type="spellStart"/>
-            <w:r>
-              <w:t>ScanResults</w:t>
-            </w:r>
-            <w:proofErr w:type="spellEnd"/>
-            <w:r>
-              <w:t xml:space="preserve"> and </w:t>
-            </w:r>
-            <w:proofErr w:type="spellStart"/>
+              <w:t>Creates a mapping between the ScanResults and Cpe table</w:t>
+            </w:r>
+          </w:p>
+        </w:tc>
+      </w:tr>
+      <w:tr>
+        <w:tc>
+          <w:tcPr>
+            <w:tcW w:w="3116" w:type="dxa"/>
+          </w:tcPr>
+          <w:p>
             <w:r>
               <w:t>Cpe</w:t>
             </w:r>
-            <w:proofErr w:type="spellEnd"/>
-            <w:r>
-              <w:t xml:space="preserve"> table</w:t>
-            </w:r>
-          </w:p>
-        </w:tc>
-      </w:tr>
-      <w:tr>
-        <w:tc>
-          <w:tcPr>
-            <w:tcW w:w="3116" w:type="dxa"/>
-          </w:tcPr>
-          <w:p>
-            <w:proofErr w:type="spellStart"/>
-            <w:r>
-              <w:t>Cpe</w:t>
-            </w:r>
-            <w:proofErr w:type="spellEnd"/>
           </w:p>
         </w:tc>
         <w:tc>

</xml_diff>